<commit_message>
caso d'uso c aggiunto
</commit_message>
<xml_diff>
--- a/Caso d'uso prenotazione.docx
+++ b/Caso d'uso prenotazione.docx
@@ -1,6 +1,6 @@
 
 <file path=word/document.xml><?xml version="1.0" encoding="utf-8"?>
-<w:document xmlns:wpc="http://schemas.microsoft.com/office/word/2010/wordprocessingCanvas" xmlns:cx="http://schemas.microsoft.com/office/drawing/2014/chartex" xmlns:cx1="http://schemas.microsoft.com/office/drawing/2015/9/8/chartex" xmlns:mc="http://schemas.openxmlformats.org/markup-compatibility/2006" xmlns:o="urn:schemas-microsoft-com:office:office" xmlns:r="http://schemas.openxmlformats.org/officeDocument/2006/relationships" xmlns:m="http://schemas.openxmlformats.org/officeDocument/2006/math" xmlns:v="urn:schemas-microsoft-com:vml" xmlns:wp14="http://schemas.microsoft.com/office/word/2010/wordprocessingDrawing" xmlns:wp="http://schemas.openxmlformats.org/drawingml/2006/wordprocessingDrawing" xmlns:w10="urn:schemas-microsoft-com:office:word" xmlns:w="http://schemas.openxmlformats.org/wordprocessingml/2006/main" xmlns:w14="http://schemas.microsoft.com/office/word/2010/wordml" xmlns:w15="http://schemas.microsoft.com/office/word/2012/wordml" xmlns:w16se="http://schemas.microsoft.com/office/word/2015/wordml/symex" xmlns:wpg="http://schemas.microsoft.com/office/word/2010/wordprocessingGroup" xmlns:wpi="http://schemas.microsoft.com/office/word/2010/wordprocessingInk" xmlns:wne="http://schemas.microsoft.com/office/word/2006/wordml" xmlns:wps="http://schemas.microsoft.com/office/word/2010/wordprocessingShape" mc:Ignorable="w14 w15 w16se wp14">
+<w:document xmlns:wpc="http://schemas.microsoft.com/office/word/2010/wordprocessingCanvas" xmlns:cx="http://schemas.microsoft.com/office/drawing/2014/chartex" xmlns:cx1="http://schemas.microsoft.com/office/drawing/2015/9/8/chartex" xmlns:cx2="http://schemas.microsoft.com/office/drawing/2015/10/21/chartex" xmlns:cx3="http://schemas.microsoft.com/office/drawing/2016/5/9/chartex" xmlns:cx4="http://schemas.microsoft.com/office/drawing/2016/5/10/chartex" xmlns:cx5="http://schemas.microsoft.com/office/drawing/2016/5/11/chartex" xmlns:cx6="http://schemas.microsoft.com/office/drawing/2016/5/12/chartex" xmlns:cx7="http://schemas.microsoft.com/office/drawing/2016/5/13/chartex" xmlns:cx8="http://schemas.microsoft.com/office/drawing/2016/5/14/chartex" xmlns:mc="http://schemas.openxmlformats.org/markup-compatibility/2006" xmlns:aink="http://schemas.microsoft.com/office/drawing/2016/ink" xmlns:am3d="http://schemas.microsoft.com/office/drawing/2017/model3d" xmlns:o="urn:schemas-microsoft-com:office:office" xmlns:oel="http://schemas.microsoft.com/office/2019/extlst" xmlns:r="http://schemas.openxmlformats.org/officeDocument/2006/relationships" xmlns:m="http://schemas.openxmlformats.org/officeDocument/2006/math" xmlns:v="urn:schemas-microsoft-com:vml" xmlns:wp14="http://schemas.microsoft.com/office/word/2010/wordprocessingDrawing" xmlns:wp="http://schemas.openxmlformats.org/drawingml/2006/wordprocessingDrawing" xmlns:w10="urn:schemas-microsoft-com:office:word" xmlns:w="http://schemas.openxmlformats.org/wordprocessingml/2006/main" xmlns:w14="http://schemas.microsoft.com/office/word/2010/wordml" xmlns:w15="http://schemas.microsoft.com/office/word/2012/wordml" xmlns:w16cex="http://schemas.microsoft.com/office/word/2018/wordml/cex" xmlns:w16cid="http://schemas.microsoft.com/office/word/2016/wordml/cid" xmlns:w16="http://schemas.microsoft.com/office/word/2018/wordml" xmlns:w16du="http://schemas.microsoft.com/office/word/2023/wordml/word16du" xmlns:w16sdtdh="http://schemas.microsoft.com/office/word/2020/wordml/sdtdatahash" xmlns:w16se="http://schemas.microsoft.com/office/word/2015/wordml/symex" xmlns:wpg="http://schemas.microsoft.com/office/word/2010/wordprocessingGroup" xmlns:wpi="http://schemas.microsoft.com/office/word/2010/wordprocessingInk" xmlns:wne="http://schemas.microsoft.com/office/word/2006/wordml" xmlns:wps="http://schemas.microsoft.com/office/word/2010/wordprocessingShape" mc:Ignorable="w14 w15 w16se w16cid w16 w16cex w16sdtdh w16du wp14">
   <w:body>
     <w:p>
       <w:pPr>
@@ -117,7 +117,13 @@
         <w:rPr>
           <w:lang w:val="it-IT"/>
         </w:rPr>
-        <w:t xml:space="preserve"> cliente</w:t>
+        <w:t xml:space="preserve"> </w:t>
+      </w:r>
+      <w:r>
+        <w:rPr>
+          <w:lang w:val="it-IT"/>
+        </w:rPr>
+        <w:t>agenzia</w:t>
       </w:r>
     </w:p>
     <w:p>
@@ -550,8 +556,6 @@
         </w:rPr>
         <w:t>Il cliente non riceve correttamente l’email di riepilogo/conferma/notifica.</w:t>
       </w:r>
-      <w:bookmarkStart w:id="0" w:name="_GoBack"/>
-      <w:bookmarkEnd w:id="0"/>
     </w:p>
     <w:p>
       <w:pPr>
@@ -697,6 +701,719 @@
     <w:p>
       <w:pPr>
         <w:rPr>
+          <w:b/>
+          <w:sz w:val="32"/>
+          <w:szCs w:val="32"/>
+          <w:lang w:val="it-IT"/>
+        </w:rPr>
+      </w:pPr>
+      <w:r>
+        <w:rPr>
+          <w:b/>
+          <w:sz w:val="32"/>
+          <w:szCs w:val="32"/>
+          <w:lang w:val="it-IT"/>
+        </w:rPr>
+        <w:t>Registrazione</w:t>
+      </w:r>
+      <w:r>
+        <w:rPr>
+          <w:b/>
+          <w:sz w:val="32"/>
+          <w:szCs w:val="32"/>
+          <w:lang w:val="it-IT"/>
+        </w:rPr>
+        <w:t xml:space="preserve"> </w:t>
+      </w:r>
+      <w:r>
+        <w:rPr>
+          <w:b/>
+          <w:sz w:val="32"/>
+          <w:szCs w:val="32"/>
+          <w:lang w:val="it-IT"/>
+        </w:rPr>
+        <w:t>utente</w:t>
+      </w:r>
+    </w:p>
+    <w:p>
+      <w:pPr>
+        <w:rPr>
+          <w:b/>
+          <w:sz w:val="32"/>
+          <w:szCs w:val="32"/>
+          <w:lang w:val="it-IT"/>
+        </w:rPr>
+      </w:pPr>
+      <w:r>
+        <w:rPr>
+          <w:u w:val="single"/>
+          <w:lang w:val="it-IT"/>
+        </w:rPr>
+        <w:t>Attore primario</w:t>
+      </w:r>
+      <w:r>
+        <w:rPr>
+          <w:lang w:val="it-IT"/>
+        </w:rPr>
+        <w:t>: Utente generico</w:t>
+      </w:r>
+    </w:p>
+    <w:p>
+      <w:pPr>
+        <w:rPr>
+          <w:lang w:val="it-IT"/>
+        </w:rPr>
+      </w:pPr>
+      <w:r>
+        <w:rPr>
+          <w:u w:val="single"/>
+          <w:lang w:val="it-IT"/>
+        </w:rPr>
+        <w:t>Attore finale</w:t>
+      </w:r>
+      <w:r>
+        <w:rPr>
+          <w:lang w:val="it-IT"/>
+        </w:rPr>
+        <w:t xml:space="preserve">: </w:t>
+      </w:r>
+      <w:r>
+        <w:rPr>
+          <w:lang w:val="it-IT"/>
+        </w:rPr>
+        <w:t>sistema</w:t>
+      </w:r>
+    </w:p>
+    <w:p>
+      <w:pPr>
+        <w:rPr>
+          <w:lang w:val="it-IT"/>
+        </w:rPr>
+      </w:pPr>
+      <w:r>
+        <w:rPr>
+          <w:u w:val="single"/>
+          <w:lang w:val="it-IT"/>
+        </w:rPr>
+        <w:t>Precondizioni</w:t>
+      </w:r>
+      <w:r>
+        <w:rPr>
+          <w:lang w:val="it-IT"/>
+        </w:rPr>
+        <w:t>: L'utente generico accede alla piattaforma web dell'agenzia di viaggi.</w:t>
+      </w:r>
+    </w:p>
+    <w:p>
+      <w:pPr>
+        <w:rPr>
+          <w:lang w:val="it-IT"/>
+        </w:rPr>
+      </w:pPr>
+      <w:r>
+        <w:rPr>
+          <w:u w:val="single"/>
+          <w:lang w:val="it-IT"/>
+        </w:rPr>
+        <w:t>Parti interessate e interessi</w:t>
+      </w:r>
+      <w:r>
+        <w:rPr>
+          <w:lang w:val="it-IT"/>
+        </w:rPr>
+        <w:t>:</w:t>
+      </w:r>
+    </w:p>
+    <w:p>
+      <w:pPr>
+        <w:pStyle w:val="ListParagraph"/>
+        <w:numPr>
+          <w:ilvl w:val="0"/>
+          <w:numId w:val="2"/>
+        </w:numPr>
+        <w:rPr>
+          <w:lang w:val="it-IT"/>
+        </w:rPr>
+      </w:pPr>
+      <w:r>
+        <w:rPr>
+          <w:lang w:val="it-IT"/>
+        </w:rPr>
+        <w:t>Utente generico: vuole registrarsi</w:t>
+      </w:r>
+      <w:r>
+        <w:rPr>
+          <w:lang w:val="it-IT"/>
+        </w:rPr>
+        <w:t xml:space="preserve"> in modo semplice e veloce</w:t>
+      </w:r>
+      <w:r>
+        <w:rPr>
+          <w:lang w:val="it-IT"/>
+        </w:rPr>
+        <w:t xml:space="preserve"> sul sito della Travels &amp; Trips per poter acquistare dei prodotti</w:t>
+      </w:r>
+    </w:p>
+    <w:p>
+      <w:pPr>
+        <w:rPr>
+          <w:lang w:val="it-IT"/>
+        </w:rPr>
+      </w:pPr>
+      <w:r>
+        <w:rPr>
+          <w:u w:val="single"/>
+          <w:lang w:val="it-IT"/>
+        </w:rPr>
+        <w:t>Garanzia di successo</w:t>
+      </w:r>
+      <w:r>
+        <w:rPr>
+          <w:lang w:val="it-IT"/>
+        </w:rPr>
+        <w:t>: L'utente generico è registrato come cliente nel sistema.</w:t>
+      </w:r>
+    </w:p>
+    <w:p>
+      <w:pPr>
+        <w:rPr>
+          <w:u w:val="single"/>
+          <w:lang w:val="it-IT"/>
+        </w:rPr>
+      </w:pPr>
+      <w:r>
+        <w:rPr>
+          <w:u w:val="single"/>
+          <w:lang w:val="it-IT"/>
+        </w:rPr>
+        <w:t>Scenario principale di successo:</w:t>
+      </w:r>
+    </w:p>
+    <w:p>
+      <w:pPr>
+        <w:pStyle w:val="ListParagraph"/>
+        <w:numPr>
+          <w:ilvl w:val="0"/>
+          <w:numId w:val="3"/>
+        </w:numPr>
+        <w:rPr>
+          <w:lang w:val="it-IT"/>
+        </w:rPr>
+      </w:pPr>
+      <w:r>
+        <w:rPr>
+          <w:lang w:val="it-IT"/>
+        </w:rPr>
+        <w:t xml:space="preserve">L'utente generico accede alla pagina di registrazione cliccando sul pulsante "Registrati" o un link simile presente nella homepage del sito dell'agenzia di viaggi. </w:t>
+      </w:r>
+    </w:p>
+    <w:p>
+      <w:pPr>
+        <w:pStyle w:val="ListParagraph"/>
+        <w:numPr>
+          <w:ilvl w:val="0"/>
+          <w:numId w:val="3"/>
+        </w:numPr>
+        <w:rPr>
+          <w:lang w:val="it-IT"/>
+        </w:rPr>
+      </w:pPr>
+      <w:r>
+        <w:rPr>
+          <w:lang w:val="it-IT"/>
+        </w:rPr>
+        <w:t xml:space="preserve">Il sistema visualizza il modulo di registrazione con i campi richiesti per la creazione di un nuovo account. </w:t>
+      </w:r>
+    </w:p>
+    <w:p>
+      <w:pPr>
+        <w:pStyle w:val="ListParagraph"/>
+        <w:numPr>
+          <w:ilvl w:val="0"/>
+          <w:numId w:val="3"/>
+        </w:numPr>
+        <w:rPr>
+          <w:lang w:val="it-IT"/>
+        </w:rPr>
+      </w:pPr>
+      <w:r>
+        <w:rPr>
+          <w:lang w:val="it-IT"/>
+        </w:rPr>
+        <w:t xml:space="preserve">L'utente compila i campi obbligatori del modulo, che </w:t>
+      </w:r>
+      <w:r>
+        <w:rPr>
+          <w:lang w:val="it-IT"/>
+        </w:rPr>
+        <w:t>includono</w:t>
+      </w:r>
+      <w:r>
+        <w:rPr>
+          <w:lang w:val="it-IT"/>
+        </w:rPr>
+        <w:t xml:space="preserve">: </w:t>
+      </w:r>
+    </w:p>
+    <w:p>
+      <w:pPr>
+        <w:pStyle w:val="ListParagraph"/>
+        <w:numPr>
+          <w:ilvl w:val="1"/>
+          <w:numId w:val="3"/>
+        </w:numPr>
+        <w:rPr>
+          <w:lang w:val="it-IT"/>
+        </w:rPr>
+      </w:pPr>
+      <w:r>
+        <w:rPr>
+          <w:lang w:val="it-IT"/>
+        </w:rPr>
+        <w:t xml:space="preserve">Nome </w:t>
+      </w:r>
+    </w:p>
+    <w:p>
+      <w:pPr>
+        <w:pStyle w:val="ListParagraph"/>
+        <w:numPr>
+          <w:ilvl w:val="1"/>
+          <w:numId w:val="3"/>
+        </w:numPr>
+        <w:rPr>
+          <w:lang w:val="it-IT"/>
+        </w:rPr>
+      </w:pPr>
+      <w:r>
+        <w:rPr>
+          <w:lang w:val="it-IT"/>
+        </w:rPr>
+        <w:t xml:space="preserve">Cognome </w:t>
+      </w:r>
+    </w:p>
+    <w:p>
+      <w:pPr>
+        <w:pStyle w:val="ListParagraph"/>
+        <w:numPr>
+          <w:ilvl w:val="1"/>
+          <w:numId w:val="3"/>
+        </w:numPr>
+        <w:rPr>
+          <w:lang w:val="it-IT"/>
+        </w:rPr>
+      </w:pPr>
+      <w:r>
+        <w:rPr>
+          <w:lang w:val="it-IT"/>
+        </w:rPr>
+        <w:t xml:space="preserve">Indirizzo </w:t>
+      </w:r>
+      <w:proofErr w:type="gramStart"/>
+      <w:r>
+        <w:rPr>
+          <w:lang w:val="it-IT"/>
+        </w:rPr>
+        <w:t>email</w:t>
+      </w:r>
+      <w:proofErr w:type="gramEnd"/>
+      <w:r>
+        <w:rPr>
+          <w:lang w:val="it-IT"/>
+        </w:rPr>
+        <w:t xml:space="preserve"> </w:t>
+      </w:r>
+    </w:p>
+    <w:p>
+      <w:pPr>
+        <w:pStyle w:val="ListParagraph"/>
+        <w:numPr>
+          <w:ilvl w:val="1"/>
+          <w:numId w:val="3"/>
+        </w:numPr>
+        <w:rPr>
+          <w:lang w:val="it-IT"/>
+        </w:rPr>
+      </w:pPr>
+      <w:r>
+        <w:rPr>
+          <w:lang w:val="it-IT"/>
+        </w:rPr>
+        <w:t xml:space="preserve">Password </w:t>
+      </w:r>
+    </w:p>
+    <w:p>
+      <w:pPr>
+        <w:pStyle w:val="ListParagraph"/>
+        <w:numPr>
+          <w:ilvl w:val="1"/>
+          <w:numId w:val="3"/>
+        </w:numPr>
+        <w:rPr>
+          <w:lang w:val="it-IT"/>
+        </w:rPr>
+      </w:pPr>
+      <w:r>
+        <w:rPr>
+          <w:lang w:val="it-IT"/>
+        </w:rPr>
+        <w:t>Metodo di pagamento preferito (carta di credito, PayPal, bonifico bancario, ecc.)</w:t>
+      </w:r>
+    </w:p>
+    <w:p>
+      <w:pPr>
+        <w:pStyle w:val="ListParagraph"/>
+        <w:numPr>
+          <w:ilvl w:val="0"/>
+          <w:numId w:val="3"/>
+        </w:numPr>
+        <w:rPr>
+          <w:lang w:val="it-IT"/>
+        </w:rPr>
+      </w:pPr>
+      <w:r>
+        <w:rPr>
+          <w:lang w:val="it-IT"/>
+        </w:rPr>
+        <w:t xml:space="preserve"> L'utente invia il modulo compilato cliccando sul pulsante "Registrati" o un pulsante simile. </w:t>
+      </w:r>
+    </w:p>
+    <w:p>
+      <w:pPr>
+        <w:pStyle w:val="ListParagraph"/>
+        <w:numPr>
+          <w:ilvl w:val="0"/>
+          <w:numId w:val="3"/>
+        </w:numPr>
+        <w:rPr>
+          <w:lang w:val="it-IT"/>
+        </w:rPr>
+      </w:pPr>
+      <w:r>
+        <w:rPr>
+          <w:lang w:val="it-IT"/>
+        </w:rPr>
+        <w:t xml:space="preserve"> Il sistema valida i dati inseriti dall'utente: </w:t>
+      </w:r>
+    </w:p>
+    <w:p>
+      <w:pPr>
+        <w:pStyle w:val="ListParagraph"/>
+        <w:numPr>
+          <w:ilvl w:val="1"/>
+          <w:numId w:val="3"/>
+        </w:numPr>
+        <w:rPr>
+          <w:lang w:val="it-IT"/>
+        </w:rPr>
+      </w:pPr>
+      <w:r>
+        <w:rPr>
+          <w:lang w:val="it-IT"/>
+        </w:rPr>
+        <w:t xml:space="preserve">Verifica che l'indirizzo </w:t>
+      </w:r>
+      <w:proofErr w:type="gramStart"/>
+      <w:r>
+        <w:rPr>
+          <w:lang w:val="it-IT"/>
+        </w:rPr>
+        <w:t>email</w:t>
+      </w:r>
+      <w:proofErr w:type="gramEnd"/>
+      <w:r>
+        <w:rPr>
+          <w:lang w:val="it-IT"/>
+        </w:rPr>
+        <w:t xml:space="preserve"> sia unico nel sistema. </w:t>
+      </w:r>
+    </w:p>
+    <w:p>
+      <w:pPr>
+        <w:pStyle w:val="ListParagraph"/>
+        <w:numPr>
+          <w:ilvl w:val="1"/>
+          <w:numId w:val="3"/>
+        </w:numPr>
+        <w:rPr>
+          <w:lang w:val="it-IT"/>
+        </w:rPr>
+      </w:pPr>
+      <w:r>
+        <w:rPr>
+          <w:lang w:val="it-IT"/>
+        </w:rPr>
+        <w:t xml:space="preserve">Verifica la validità dei dati di pagamento forniti. </w:t>
+      </w:r>
+    </w:p>
+    <w:p>
+      <w:pPr>
+        <w:pStyle w:val="ListParagraph"/>
+        <w:numPr>
+          <w:ilvl w:val="0"/>
+          <w:numId w:val="3"/>
+        </w:numPr>
+        <w:rPr>
+          <w:lang w:val="it-IT"/>
+        </w:rPr>
+      </w:pPr>
+      <w:r>
+        <w:rPr>
+          <w:lang w:val="it-IT"/>
+        </w:rPr>
+        <w:t xml:space="preserve">Se i dati sono validi, il sistema crea un nuovo account utente con le informazioni fornite dall'utente e lo registra nel sistema come cliente. </w:t>
+      </w:r>
+    </w:p>
+    <w:p>
+      <w:pPr>
+        <w:pStyle w:val="ListParagraph"/>
+        <w:numPr>
+          <w:ilvl w:val="0"/>
+          <w:numId w:val="3"/>
+        </w:numPr>
+        <w:rPr>
+          <w:lang w:val="it-IT"/>
+        </w:rPr>
+      </w:pPr>
+      <w:r>
+        <w:rPr>
+          <w:lang w:val="it-IT"/>
+        </w:rPr>
+        <w:t xml:space="preserve">Una volta </w:t>
+      </w:r>
+      <w:r>
+        <w:rPr>
+          <w:lang w:val="it-IT"/>
+        </w:rPr>
+        <w:t>registrato</w:t>
+      </w:r>
+      <w:r>
+        <w:rPr>
+          <w:lang w:val="it-IT"/>
+        </w:rPr>
+        <w:t xml:space="preserve"> l'account, l'utente viene reindirizzato alla homepage del sito dell'agenzia di viaggi e può accedere con le credenziali appena create.</w:t>
+      </w:r>
+    </w:p>
+    <w:p>
+      <w:pPr>
+        <w:rPr>
+          <w:u w:val="single"/>
+          <w:lang w:val="it-IT"/>
+        </w:rPr>
+      </w:pPr>
+      <w:r>
+        <w:rPr>
+          <w:u w:val="single"/>
+          <w:lang w:val="it-IT"/>
+        </w:rPr>
+        <w:t xml:space="preserve">Estensioni: </w:t>
+      </w:r>
+    </w:p>
+    <w:p>
+      <w:pPr>
+        <w:pStyle w:val="ListParagraph"/>
+        <w:numPr>
+          <w:ilvl w:val="0"/>
+          <w:numId w:val="2"/>
+        </w:numPr>
+        <w:rPr>
+          <w:u w:val="single"/>
+          <w:lang w:val="it-IT"/>
+        </w:rPr>
+      </w:pPr>
+      <w:r>
+        <w:rPr>
+          <w:u w:val="single"/>
+          <w:lang w:val="it-IT"/>
+        </w:rPr>
+        <w:lastRenderedPageBreak/>
+        <w:t xml:space="preserve">Verifica dell'indirizzo </w:t>
+      </w:r>
+      <w:proofErr w:type="gramStart"/>
+      <w:r>
+        <w:rPr>
+          <w:u w:val="single"/>
+          <w:lang w:val="it-IT"/>
+        </w:rPr>
+        <w:t>email</w:t>
+      </w:r>
+      <w:proofErr w:type="gramEnd"/>
+      <w:r>
+        <w:rPr>
+          <w:u w:val="single"/>
+          <w:lang w:val="it-IT"/>
+        </w:rPr>
+        <w:t xml:space="preserve">: </w:t>
+      </w:r>
+      <w:r>
+        <w:rPr>
+          <w:lang w:val="it-IT"/>
+        </w:rPr>
+        <w:t xml:space="preserve">Dopo la registrazione, il sistema potrebbe richiedere all'utente di confermare l'indirizzo email fornito cliccando su un link di conferma </w:t>
+      </w:r>
+    </w:p>
+    <w:p>
+      <w:pPr>
+        <w:pStyle w:val="ListParagraph"/>
+        <w:numPr>
+          <w:ilvl w:val="0"/>
+          <w:numId w:val="2"/>
+        </w:numPr>
+        <w:rPr>
+          <w:u w:val="single"/>
+          <w:lang w:val="it-IT"/>
+        </w:rPr>
+      </w:pPr>
+      <w:r>
+        <w:rPr>
+          <w:u w:val="single"/>
+          <w:lang w:val="it-IT"/>
+        </w:rPr>
+        <w:t xml:space="preserve">Integrazione con i social media: </w:t>
+      </w:r>
+      <w:r>
+        <w:rPr>
+          <w:lang w:val="it-IT"/>
+        </w:rPr>
+        <w:t xml:space="preserve">Il sistema potrebbe offrire agli utenti la possibilità di registrarsi utilizzando i loro account sui social media più popolari, come Facebook o Google. </w:t>
+      </w:r>
+    </w:p>
+    <w:p>
+      <w:pPr>
+        <w:rPr>
+          <w:u w:val="single"/>
+          <w:lang w:val="it-IT"/>
+        </w:rPr>
+      </w:pPr>
+      <w:r>
+        <w:rPr>
+          <w:u w:val="single"/>
+          <w:lang w:val="it-IT"/>
+        </w:rPr>
+        <w:t>Requisiti speciali</w:t>
+      </w:r>
+    </w:p>
+    <w:p>
+      <w:pPr>
+        <w:pStyle w:val="ListParagraph"/>
+        <w:numPr>
+          <w:ilvl w:val="0"/>
+          <w:numId w:val="2"/>
+        </w:numPr>
+        <w:rPr>
+          <w:u w:val="single"/>
+          <w:lang w:val="it-IT"/>
+        </w:rPr>
+      </w:pPr>
+      <w:r>
+        <w:rPr>
+          <w:u w:val="single"/>
+          <w:lang w:val="it-IT"/>
+        </w:rPr>
+        <w:t>Sicurezza dei dati</w:t>
+      </w:r>
+      <w:r>
+        <w:rPr>
+          <w:lang w:val="it-IT"/>
+        </w:rPr>
+        <w:t>:</w:t>
+      </w:r>
+      <w:r>
+        <w:rPr>
+          <w:lang w:val="it-IT"/>
+        </w:rPr>
+        <w:t xml:space="preserve"> </w:t>
+      </w:r>
+      <w:r>
+        <w:rPr>
+          <w:lang w:val="it-IT"/>
+        </w:rPr>
+        <w:t>Dato che i dettagli personali e finanziari degli utenti vengono raccolti durante la registrazione, è essenziale che il sistema garantisca la massima sicurezza dei dati</w:t>
+      </w:r>
+    </w:p>
+    <w:p>
+      <w:pPr>
+        <w:rPr>
+          <w:lang w:val="it-IT"/>
+        </w:rPr>
+      </w:pPr>
+      <w:r>
+        <w:rPr>
+          <w:u w:val="single"/>
+          <w:lang w:val="it-IT"/>
+        </w:rPr>
+        <w:t>Elenco delle varianti tecnologiche e dei dati:</w:t>
+      </w:r>
+      <w:r>
+        <w:rPr>
+          <w:lang w:val="it-IT"/>
+        </w:rPr>
+        <w:t xml:space="preserve"> </w:t>
+      </w:r>
+    </w:p>
+    <w:p>
+      <w:pPr>
+        <w:rPr>
+          <w:lang w:val="it-IT"/>
+        </w:rPr>
+      </w:pPr>
+      <w:r>
+        <w:rPr>
+          <w:u w:val="single"/>
+          <w:lang w:val="it-IT"/>
+        </w:rPr>
+        <w:t>F</w:t>
+      </w:r>
+      <w:r>
+        <w:rPr>
+          <w:u w:val="single"/>
+          <w:lang w:val="it-IT"/>
+        </w:rPr>
+        <w:t>requenza di ripetizione:</w:t>
+      </w:r>
+      <w:r>
+        <w:rPr>
+          <w:lang w:val="it-IT"/>
+        </w:rPr>
+        <w:t xml:space="preserve"> </w:t>
+      </w:r>
+      <w:r>
+        <w:rPr>
+          <w:lang w:val="it-IT"/>
+        </w:rPr>
+        <w:t>una volta per account</w:t>
+      </w:r>
+    </w:p>
+    <w:p>
+      <w:pPr>
+        <w:rPr>
+          <w:lang w:val="it-IT"/>
+        </w:rPr>
+      </w:pPr>
+      <w:r>
+        <w:rPr>
+          <w:u w:val="single"/>
+          <w:lang w:val="it-IT"/>
+        </w:rPr>
+        <w:t>V</w:t>
+      </w:r>
+      <w:r>
+        <w:rPr>
+          <w:u w:val="single"/>
+          <w:lang w:val="it-IT"/>
+        </w:rPr>
+        <w:t>arie:</w:t>
+      </w:r>
+      <w:r>
+        <w:rPr>
+          <w:lang w:val="it-IT"/>
+        </w:rPr>
+        <w:t xml:space="preserve"> nessuna.</w:t>
+      </w:r>
+    </w:p>
+    <w:p>
+      <w:pPr>
+        <w:rPr>
+          <w:u w:val="single"/>
           <w:lang w:val="it-IT"/>
         </w:rPr>
       </w:pPr>
@@ -712,8 +1429,94 @@
 </file>
 
 <file path=word/numbering.xml><?xml version="1.0" encoding="utf-8"?>
-<w:numbering xmlns:wpc="http://schemas.microsoft.com/office/word/2010/wordprocessingCanvas" xmlns:cx="http://schemas.microsoft.com/office/drawing/2014/chartex" xmlns:cx1="http://schemas.microsoft.com/office/drawing/2015/9/8/chartex" xmlns:mc="http://schemas.openxmlformats.org/markup-compatibility/2006" xmlns:o="urn:schemas-microsoft-com:office:office" xmlns:r="http://schemas.openxmlformats.org/officeDocument/2006/relationships" xmlns:m="http://schemas.openxmlformats.org/officeDocument/2006/math" xmlns:v="urn:schemas-microsoft-com:vml" xmlns:wp14="http://schemas.microsoft.com/office/word/2010/wordprocessingDrawing" xmlns:wp="http://schemas.openxmlformats.org/drawingml/2006/wordprocessingDrawing" xmlns:w10="urn:schemas-microsoft-com:office:word" xmlns:w="http://schemas.openxmlformats.org/wordprocessingml/2006/main" xmlns:w14="http://schemas.microsoft.com/office/word/2010/wordml" xmlns:w15="http://schemas.microsoft.com/office/word/2012/wordml" xmlns:w16se="http://schemas.microsoft.com/office/word/2015/wordml/symex" xmlns:wpg="http://schemas.microsoft.com/office/word/2010/wordprocessingGroup" xmlns:wpi="http://schemas.microsoft.com/office/word/2010/wordprocessingInk" xmlns:wne="http://schemas.microsoft.com/office/word/2006/wordml" xmlns:wps="http://schemas.microsoft.com/office/word/2010/wordprocessingShape" mc:Ignorable="w14 w15 w16se wp14">
+<w:numbering xmlns:wpc="http://schemas.microsoft.com/office/word/2010/wordprocessingCanvas" xmlns:cx="http://schemas.microsoft.com/office/drawing/2014/chartex" xmlns:cx1="http://schemas.microsoft.com/office/drawing/2015/9/8/chartex" xmlns:cx2="http://schemas.microsoft.com/office/drawing/2015/10/21/chartex" xmlns:cx3="http://schemas.microsoft.com/office/drawing/2016/5/9/chartex" xmlns:cx4="http://schemas.microsoft.com/office/drawing/2016/5/10/chartex" xmlns:cx5="http://schemas.microsoft.com/office/drawing/2016/5/11/chartex" xmlns:cx6="http://schemas.microsoft.com/office/drawing/2016/5/12/chartex" xmlns:cx7="http://schemas.microsoft.com/office/drawing/2016/5/13/chartex" xmlns:cx8="http://schemas.microsoft.com/office/drawing/2016/5/14/chartex" xmlns:mc="http://schemas.openxmlformats.org/markup-compatibility/2006" xmlns:aink="http://schemas.microsoft.com/office/drawing/2016/ink" xmlns:am3d="http://schemas.microsoft.com/office/drawing/2017/model3d" xmlns:o="urn:schemas-microsoft-com:office:office" xmlns:oel="http://schemas.microsoft.com/office/2019/extlst" xmlns:r="http://schemas.openxmlformats.org/officeDocument/2006/relationships" xmlns:m="http://schemas.openxmlformats.org/officeDocument/2006/math" xmlns:v="urn:schemas-microsoft-com:vml" xmlns:wp14="http://schemas.microsoft.com/office/word/2010/wordprocessingDrawing" xmlns:wp="http://schemas.openxmlformats.org/drawingml/2006/wordprocessingDrawing" xmlns:w10="urn:schemas-microsoft-com:office:word" xmlns:w="http://schemas.openxmlformats.org/wordprocessingml/2006/main" xmlns:w14="http://schemas.microsoft.com/office/word/2010/wordml" xmlns:w15="http://schemas.microsoft.com/office/word/2012/wordml" xmlns:w16cex="http://schemas.microsoft.com/office/word/2018/wordml/cex" xmlns:w16cid="http://schemas.microsoft.com/office/word/2016/wordml/cid" xmlns:w16="http://schemas.microsoft.com/office/word/2018/wordml" xmlns:w16du="http://schemas.microsoft.com/office/word/2023/wordml/word16du" xmlns:w16sdtdh="http://schemas.microsoft.com/office/word/2020/wordml/sdtdatahash" xmlns:w16se="http://schemas.microsoft.com/office/word/2015/wordml/symex" xmlns:wpg="http://schemas.microsoft.com/office/word/2010/wordprocessingGroup" xmlns:wpi="http://schemas.microsoft.com/office/word/2010/wordprocessingInk" xmlns:wne="http://schemas.microsoft.com/office/word/2006/wordml" xmlns:wps="http://schemas.microsoft.com/office/word/2010/wordprocessingShape" mc:Ignorable="w14 w15 w16se w16cid w16 w16cex w16sdtdh w16du wp14">
   <w:abstractNum w:abstractNumId="0" w15:restartNumberingAfterBreak="0">
+    <w:nsid w:val="110B0D56"/>
+    <w:multiLevelType w:val="hybridMultilevel"/>
+    <w:tmpl w:val="A5BA7210"/>
+    <w:lvl w:ilvl="0" w:tplc="0809000F">
+      <w:start w:val="1"/>
+      <w:numFmt w:val="decimal"/>
+      <w:lvlText w:val="%1."/>
+      <w:lvlJc w:val="left"/>
+      <w:pPr>
+        <w:ind w:left="720" w:hanging="360"/>
+      </w:pPr>
+    </w:lvl>
+    <w:lvl w:ilvl="1" w:tplc="08090019">
+      <w:start w:val="1"/>
+      <w:numFmt w:val="lowerLetter"/>
+      <w:lvlText w:val="%2."/>
+      <w:lvlJc w:val="left"/>
+      <w:pPr>
+        <w:ind w:left="1440" w:hanging="360"/>
+      </w:pPr>
+    </w:lvl>
+    <w:lvl w:ilvl="2" w:tplc="0809001B" w:tentative="1">
+      <w:start w:val="1"/>
+      <w:numFmt w:val="lowerRoman"/>
+      <w:lvlText w:val="%3."/>
+      <w:lvlJc w:val="right"/>
+      <w:pPr>
+        <w:ind w:left="2160" w:hanging="180"/>
+      </w:pPr>
+    </w:lvl>
+    <w:lvl w:ilvl="3" w:tplc="0809000F" w:tentative="1">
+      <w:start w:val="1"/>
+      <w:numFmt w:val="decimal"/>
+      <w:lvlText w:val="%4."/>
+      <w:lvlJc w:val="left"/>
+      <w:pPr>
+        <w:ind w:left="2880" w:hanging="360"/>
+      </w:pPr>
+    </w:lvl>
+    <w:lvl w:ilvl="4" w:tplc="08090019" w:tentative="1">
+      <w:start w:val="1"/>
+      <w:numFmt w:val="lowerLetter"/>
+      <w:lvlText w:val="%5."/>
+      <w:lvlJc w:val="left"/>
+      <w:pPr>
+        <w:ind w:left="3600" w:hanging="360"/>
+      </w:pPr>
+    </w:lvl>
+    <w:lvl w:ilvl="5" w:tplc="0809001B" w:tentative="1">
+      <w:start w:val="1"/>
+      <w:numFmt w:val="lowerRoman"/>
+      <w:lvlText w:val="%6."/>
+      <w:lvlJc w:val="right"/>
+      <w:pPr>
+        <w:ind w:left="4320" w:hanging="180"/>
+      </w:pPr>
+    </w:lvl>
+    <w:lvl w:ilvl="6" w:tplc="0809000F" w:tentative="1">
+      <w:start w:val="1"/>
+      <w:numFmt w:val="decimal"/>
+      <w:lvlText w:val="%7."/>
+      <w:lvlJc w:val="left"/>
+      <w:pPr>
+        <w:ind w:left="5040" w:hanging="360"/>
+      </w:pPr>
+    </w:lvl>
+    <w:lvl w:ilvl="7" w:tplc="08090019" w:tentative="1">
+      <w:start w:val="1"/>
+      <w:numFmt w:val="lowerLetter"/>
+      <w:lvlText w:val="%8."/>
+      <w:lvlJc w:val="left"/>
+      <w:pPr>
+        <w:ind w:left="5760" w:hanging="360"/>
+      </w:pPr>
+    </w:lvl>
+    <w:lvl w:ilvl="8" w:tplc="0809001B" w:tentative="1">
+      <w:start w:val="1"/>
+      <w:numFmt w:val="lowerRoman"/>
+      <w:lvlText w:val="%9."/>
+      <w:lvlJc w:val="right"/>
+      <w:pPr>
+        <w:ind w:left="6480" w:hanging="180"/>
+      </w:pPr>
+    </w:lvl>
+  </w:abstractNum>
+  <w:abstractNum w:abstractNumId="1" w15:restartNumberingAfterBreak="0">
     <w:nsid w:val="306E1ADD"/>
     <w:multiLevelType w:val="hybridMultilevel"/>
     <w:tmpl w:val="509833E6"/>
@@ -825,14 +1628,132 @@
       </w:rPr>
     </w:lvl>
   </w:abstractNum>
-  <w:num w:numId="1">
+  <w:abstractNum w:abstractNumId="2" w15:restartNumberingAfterBreak="0">
+    <w:nsid w:val="5A287432"/>
+    <w:multiLevelType w:val="hybridMultilevel"/>
+    <w:tmpl w:val="E5CEB828"/>
+    <w:lvl w:ilvl="0" w:tplc="80721CE2">
+      <w:numFmt w:val="bullet"/>
+      <w:lvlText w:val="-"/>
+      <w:lvlJc w:val="left"/>
+      <w:pPr>
+        <w:ind w:left="720" w:hanging="360"/>
+      </w:pPr>
+      <w:rPr>
+        <w:rFonts w:ascii="Calibri" w:eastAsiaTheme="minorHAnsi" w:hAnsi="Calibri" w:cs="Calibri" w:hint="default"/>
+      </w:rPr>
+    </w:lvl>
+    <w:lvl w:ilvl="1" w:tplc="08090003" w:tentative="1">
+      <w:start w:val="1"/>
+      <w:numFmt w:val="bullet"/>
+      <w:lvlText w:val="o"/>
+      <w:lvlJc w:val="left"/>
+      <w:pPr>
+        <w:ind w:left="1440" w:hanging="360"/>
+      </w:pPr>
+      <w:rPr>
+        <w:rFonts w:ascii="Courier New" w:hAnsi="Courier New" w:cs="Courier New" w:hint="default"/>
+      </w:rPr>
+    </w:lvl>
+    <w:lvl w:ilvl="2" w:tplc="08090005" w:tentative="1">
+      <w:start w:val="1"/>
+      <w:numFmt w:val="bullet"/>
+      <w:lvlText w:val=""/>
+      <w:lvlJc w:val="left"/>
+      <w:pPr>
+        <w:ind w:left="2160" w:hanging="360"/>
+      </w:pPr>
+      <w:rPr>
+        <w:rFonts w:ascii="Wingdings" w:hAnsi="Wingdings" w:hint="default"/>
+      </w:rPr>
+    </w:lvl>
+    <w:lvl w:ilvl="3" w:tplc="08090001" w:tentative="1">
+      <w:start w:val="1"/>
+      <w:numFmt w:val="bullet"/>
+      <w:lvlText w:val=""/>
+      <w:lvlJc w:val="left"/>
+      <w:pPr>
+        <w:ind w:left="2880" w:hanging="360"/>
+      </w:pPr>
+      <w:rPr>
+        <w:rFonts w:ascii="Symbol" w:hAnsi="Symbol" w:hint="default"/>
+      </w:rPr>
+    </w:lvl>
+    <w:lvl w:ilvl="4" w:tplc="08090003" w:tentative="1">
+      <w:start w:val="1"/>
+      <w:numFmt w:val="bullet"/>
+      <w:lvlText w:val="o"/>
+      <w:lvlJc w:val="left"/>
+      <w:pPr>
+        <w:ind w:left="3600" w:hanging="360"/>
+      </w:pPr>
+      <w:rPr>
+        <w:rFonts w:ascii="Courier New" w:hAnsi="Courier New" w:cs="Courier New" w:hint="default"/>
+      </w:rPr>
+    </w:lvl>
+    <w:lvl w:ilvl="5" w:tplc="08090005" w:tentative="1">
+      <w:start w:val="1"/>
+      <w:numFmt w:val="bullet"/>
+      <w:lvlText w:val=""/>
+      <w:lvlJc w:val="left"/>
+      <w:pPr>
+        <w:ind w:left="4320" w:hanging="360"/>
+      </w:pPr>
+      <w:rPr>
+        <w:rFonts w:ascii="Wingdings" w:hAnsi="Wingdings" w:hint="default"/>
+      </w:rPr>
+    </w:lvl>
+    <w:lvl w:ilvl="6" w:tplc="08090001" w:tentative="1">
+      <w:start w:val="1"/>
+      <w:numFmt w:val="bullet"/>
+      <w:lvlText w:val=""/>
+      <w:lvlJc w:val="left"/>
+      <w:pPr>
+        <w:ind w:left="5040" w:hanging="360"/>
+      </w:pPr>
+      <w:rPr>
+        <w:rFonts w:ascii="Symbol" w:hAnsi="Symbol" w:hint="default"/>
+      </w:rPr>
+    </w:lvl>
+    <w:lvl w:ilvl="7" w:tplc="08090003" w:tentative="1">
+      <w:start w:val="1"/>
+      <w:numFmt w:val="bullet"/>
+      <w:lvlText w:val="o"/>
+      <w:lvlJc w:val="left"/>
+      <w:pPr>
+        <w:ind w:left="5760" w:hanging="360"/>
+      </w:pPr>
+      <w:rPr>
+        <w:rFonts w:ascii="Courier New" w:hAnsi="Courier New" w:cs="Courier New" w:hint="default"/>
+      </w:rPr>
+    </w:lvl>
+    <w:lvl w:ilvl="8" w:tplc="08090005" w:tentative="1">
+      <w:start w:val="1"/>
+      <w:numFmt w:val="bullet"/>
+      <w:lvlText w:val=""/>
+      <w:lvlJc w:val="left"/>
+      <w:pPr>
+        <w:ind w:left="6480" w:hanging="360"/>
+      </w:pPr>
+      <w:rPr>
+        <w:rFonts w:ascii="Wingdings" w:hAnsi="Wingdings" w:hint="default"/>
+      </w:rPr>
+    </w:lvl>
+  </w:abstractNum>
+  <w:num w:numId="1" w16cid:durableId="1100644213">
+    <w:abstractNumId w:val="1"/>
+  </w:num>
+  <w:num w:numId="2" w16cid:durableId="752288499">
+    <w:abstractNumId w:val="2"/>
+  </w:num>
+  <w:num w:numId="3" w16cid:durableId="772752028">
     <w:abstractNumId w:val="0"/>
   </w:num>
 </w:numbering>
 </file>
 
 <file path=word/styles.xml><?xml version="1.0" encoding="utf-8"?>
-<w:styles xmlns:mc="http://schemas.openxmlformats.org/markup-compatibility/2006" xmlns:r="http://schemas.openxmlformats.org/officeDocument/2006/relationships" xmlns:w="http://schemas.openxmlformats.org/wordprocessingml/2006/main" xmlns:w14="http://schemas.microsoft.com/office/word/2010/wordml" xmlns:w15="http://schemas.microsoft.com/office/word/2012/wordml" xmlns:w16se="http://schemas.microsoft.com/office/word/2015/wordml/symex" mc:Ignorable="w14 w15 w16se">
+<w:styles xmlns:mc="http://schemas.openxmlformats.org/markup-compatibility/2006" xmlns:r="http://schemas.openxmlformats.org/officeDocument/2006/relationships" xmlns:w="http://schemas.openxmlformats.org/wordprocessingml/2006/main" xmlns:w14="http://schemas.microsoft.com/office/word/2010/wordml" xmlns:w15="http://schemas.microsoft.com/office/word/2012/wordml" xmlns:w16cex="http://schemas.microsoft.com/office/word/2018/wordml/cex" xmlns:w16cid="http://schemas.microsoft.com/office/word/2016/wordml/cid" xmlns:w16="http://schemas.microsoft.com/office/word/2018/wordml" xmlns:w16du="http://schemas.microsoft.com/office/word/2023/wordml/word16du" xmlns:w16sdtdh="http://schemas.microsoft.com/office/word/2020/wordml/sdtdatahash" xmlns:w16se="http://schemas.microsoft.com/office/word/2015/wordml/symex" mc:Ignorable="w14 w15 w16se w16cid w16 w16cex w16sdtdh w16du">
   <w:docDefaults>
     <w:rPrDefault>
       <w:rPr>
@@ -848,7 +1769,7 @@
       </w:pPr>
     </w:pPrDefault>
   </w:docDefaults>
-  <w:latentStyles w:defLockedState="0" w:defUIPriority="99" w:defSemiHidden="0" w:defUnhideWhenUsed="0" w:defQFormat="0" w:count="371">
+  <w:latentStyles w:defLockedState="0" w:defUIPriority="99" w:defSemiHidden="0" w:defUnhideWhenUsed="0" w:defQFormat="0" w:count="376">
     <w:lsdException w:name="Normal" w:uiPriority="0" w:qFormat="1"/>
     <w:lsdException w:name="heading 1" w:uiPriority="9" w:qFormat="1"/>
     <w:lsdException w:name="heading 2" w:semiHidden="1" w:uiPriority="9" w:unhideWhenUsed="1" w:qFormat="1"/>
@@ -1220,10 +2141,16 @@
     <w:lsdException w:name="List Table 5 Dark Accent 6" w:uiPriority="50"/>
     <w:lsdException w:name="List Table 6 Colorful Accent 6" w:uiPriority="51"/>
     <w:lsdException w:name="List Table 7 Colorful Accent 6" w:uiPriority="52"/>
+    <w:lsdException w:name="Mention" w:semiHidden="1" w:unhideWhenUsed="1"/>
+    <w:lsdException w:name="Smart Hyperlink" w:semiHidden="1" w:unhideWhenUsed="1"/>
+    <w:lsdException w:name="Hashtag" w:semiHidden="1" w:unhideWhenUsed="1"/>
+    <w:lsdException w:name="Unresolved Mention" w:semiHidden="1" w:unhideWhenUsed="1"/>
+    <w:lsdException w:name="Smart Link" w:semiHidden="1" w:unhideWhenUsed="1"/>
   </w:latentStyles>
   <w:style w:type="paragraph" w:default="1" w:styleId="Normal">
     <w:name w:val="Normal"/>
     <w:qFormat/>
+    <w:rsid w:val="00A148D3"/>
   </w:style>
   <w:style w:type="character" w:default="1" w:styleId="DefaultParagraphFont">
     <w:name w:val="Default Paragraph Font"/>

</xml_diff>